<commit_message>
Refactor realtime prediction and training logic
</commit_message>
<xml_diff>
--- a/Documentación del código de LETW.docx
+++ b/Documentación del código de LETW.docx
@@ -1851,6 +1851,179 @@
       <w:r>
         <w:t>Finalmente, se realiza la separación de los datos en lotes o subconjuntos para test, validación y entrenamiento. En total, se reserva un 15% de los datos para test, otro 15% para validación y el 70% restante para entrenamiento.</w:t>
       </w:r>
+      <w:r>
+        <w:br/>
+      </w:r>
+      <w:r>
+        <w:br/>
+        <w:t xml:space="preserve">Es importante recalcar que esta clase, la podemos ejecutar de manera activa, pero esto no es necesario ya que cuando hacemos la </w:t>
+      </w:r>
+      <w:proofErr w:type="spellStart"/>
+      <w:r>
+        <w:t>ejecuci’on</w:t>
+      </w:r>
+      <w:proofErr w:type="spellEnd"/>
+      <w:r>
+        <w:t xml:space="preserve"> de la clase training </w:t>
+      </w:r>
+      <w:proofErr w:type="spellStart"/>
+      <w:r>
+        <w:t>lstm</w:t>
+      </w:r>
+      <w:proofErr w:type="spellEnd"/>
+      <w:r>
+        <w:t>, uno de los primeros pasos o acciones que toma esta clase es ejecutar la lógica de etiquetado</w:t>
+      </w:r>
+    </w:p>
+    <w:p/>
+    <w:p>
+      <w:r>
+        <w:lastRenderedPageBreak/>
+        <w:t xml:space="preserve">Ejemplo de la clase </w:t>
+      </w:r>
+      <w:proofErr w:type="spellStart"/>
+      <w:r>
+        <w:t>datalabelling</w:t>
+      </w:r>
+      <w:proofErr w:type="spellEnd"/>
+      <w:r>
+        <w:t xml:space="preserve"> ejecutándose:</w:t>
+      </w:r>
+      <w:r>
+        <w:br/>
+      </w:r>
+      <w:r>
+        <w:drawing>
+          <wp:inline distT="0" distB="0" distL="0" distR="0" wp14:anchorId="5F85278A" wp14:editId="124AC662">
+            <wp:extent cx="5400040" cy="2177415"/>
+            <wp:effectExtent l="0" t="0" r="0" b="0"/>
+            <wp:docPr id="1277702745" name="Picture 1" descr="A computer screen shot of a black background&#10;&#10;AI-generated content may be incorrect."/>
+            <wp:cNvGraphicFramePr>
+              <a:graphicFrameLocks xmlns:a="http://schemas.openxmlformats.org/drawingml/2006/main" noChangeAspect="1"/>
+            </wp:cNvGraphicFramePr>
+            <a:graphic xmlns:a="http://schemas.openxmlformats.org/drawingml/2006/main">
+              <a:graphicData uri="http://schemas.openxmlformats.org/drawingml/2006/picture">
+                <pic:pic xmlns:pic="http://schemas.openxmlformats.org/drawingml/2006/picture">
+                  <pic:nvPicPr>
+                    <pic:cNvPr id="1277702745" name="Picture 1" descr="A computer screen shot of a black background&#10;&#10;AI-generated content may be incorrect."/>
+                    <pic:cNvPicPr/>
+                  </pic:nvPicPr>
+                  <pic:blipFill>
+                    <a:blip r:embed="rId7"/>
+                    <a:stretch>
+                      <a:fillRect/>
+                    </a:stretch>
+                  </pic:blipFill>
+                  <pic:spPr>
+                    <a:xfrm>
+                      <a:off x="0" y="0"/>
+                      <a:ext cx="5400040" cy="2177415"/>
+                    </a:xfrm>
+                    <a:prstGeom prst="rect">
+                      <a:avLst/>
+                    </a:prstGeom>
+                  </pic:spPr>
+                </pic:pic>
+              </a:graphicData>
+            </a:graphic>
+          </wp:inline>
+        </w:drawing>
+      </w:r>
+      <w:r>
+        <w:br/>
+        <w:t>Una vez finalizado el proceso los resultados se pueden ver reflejados en la consola</w:t>
+      </w:r>
+      <w:r>
+        <w:br/>
+      </w:r>
+      <w:r>
+        <w:drawing>
+          <wp:inline distT="0" distB="0" distL="0" distR="0" wp14:anchorId="59A94AA2" wp14:editId="4EA1090F">
+            <wp:extent cx="5400040" cy="457200"/>
+            <wp:effectExtent l="0" t="0" r="0" b="0"/>
+            <wp:docPr id="1899034968" name="Picture 1" descr="A black background with white numbers&#10;&#10;AI-generated content may be incorrect."/>
+            <wp:cNvGraphicFramePr>
+              <a:graphicFrameLocks xmlns:a="http://schemas.openxmlformats.org/drawingml/2006/main" noChangeAspect="1"/>
+            </wp:cNvGraphicFramePr>
+            <a:graphic xmlns:a="http://schemas.openxmlformats.org/drawingml/2006/main">
+              <a:graphicData uri="http://schemas.openxmlformats.org/drawingml/2006/picture">
+                <pic:pic xmlns:pic="http://schemas.openxmlformats.org/drawingml/2006/picture">
+                  <pic:nvPicPr>
+                    <pic:cNvPr id="1899034968" name="Picture 1" descr="A black background with white numbers&#10;&#10;AI-generated content may be incorrect."/>
+                    <pic:cNvPicPr/>
+                  </pic:nvPicPr>
+                  <pic:blipFill>
+                    <a:blip r:embed="rId8"/>
+                    <a:stretch>
+                      <a:fillRect/>
+                    </a:stretch>
+                  </pic:blipFill>
+                  <pic:spPr>
+                    <a:xfrm>
+                      <a:off x="0" y="0"/>
+                      <a:ext cx="5400040" cy="457200"/>
+                    </a:xfrm>
+                    <a:prstGeom prst="rect">
+                      <a:avLst/>
+                    </a:prstGeom>
+                  </pic:spPr>
+                </pic:pic>
+              </a:graphicData>
+            </a:graphic>
+          </wp:inline>
+        </w:drawing>
+      </w:r>
+      <w:r>
+        <w:br/>
+      </w:r>
+      <w:proofErr w:type="spellStart"/>
+      <w:r>
+        <w:t>Ademas</w:t>
+      </w:r>
+      <w:proofErr w:type="spellEnd"/>
+      <w:r>
+        <w:t xml:space="preserve"> de estar disponibles en los logs</w:t>
+      </w:r>
+      <w:r>
+        <w:br/>
+      </w:r>
+      <w:r>
+        <w:drawing>
+          <wp:inline distT="0" distB="0" distL="0" distR="0" wp14:anchorId="1AAE6F64" wp14:editId="11370239">
+            <wp:extent cx="5400040" cy="706755"/>
+            <wp:effectExtent l="0" t="0" r="0" b="0"/>
+            <wp:docPr id="1102030551" name="Picture 1" descr="A computer screen shot of a black screen&#10;&#10;AI-generated content may be incorrect."/>
+            <wp:cNvGraphicFramePr>
+              <a:graphicFrameLocks xmlns:a="http://schemas.openxmlformats.org/drawingml/2006/main" noChangeAspect="1"/>
+            </wp:cNvGraphicFramePr>
+            <a:graphic xmlns:a="http://schemas.openxmlformats.org/drawingml/2006/main">
+              <a:graphicData uri="http://schemas.openxmlformats.org/drawingml/2006/picture">
+                <pic:pic xmlns:pic="http://schemas.openxmlformats.org/drawingml/2006/picture">
+                  <pic:nvPicPr>
+                    <pic:cNvPr id="1102030551" name="Picture 1" descr="A computer screen shot of a black screen&#10;&#10;AI-generated content may be incorrect."/>
+                    <pic:cNvPicPr/>
+                  </pic:nvPicPr>
+                  <pic:blipFill>
+                    <a:blip r:embed="rId9"/>
+                    <a:stretch>
+                      <a:fillRect/>
+                    </a:stretch>
+                  </pic:blipFill>
+                  <pic:spPr>
+                    <a:xfrm>
+                      <a:off x="0" y="0"/>
+                      <a:ext cx="5400040" cy="706755"/>
+                    </a:xfrm>
+                    <a:prstGeom prst="rect">
+                      <a:avLst/>
+                    </a:prstGeom>
+                  </pic:spPr>
+                </pic:pic>
+              </a:graphicData>
+            </a:graphic>
+          </wp:inline>
+        </w:drawing>
+      </w:r>
     </w:p>
     <w:p>
       <w:r>
@@ -2083,17 +2256,9 @@
       <w:r>
         <w:t xml:space="preserve">Aquí es importante hacer una aclaración: como trabajamos con reconocimiento de acciones y la cantidad de clases es reducida, usamos una arquitectura relativamente pequeña. En caso de aumentar la cantidad de acciones, habría que incrementar la cantidad de capas o unidades; si disminuye, se podrían reducir. La configuración actual fue la que mejores resultados nos brindó en la </w:t>
       </w:r>
-      <w:proofErr w:type="spellStart"/>
-      <w:r>
-        <w:t>pr</w:t>
-      </w:r>
-      <w:r>
-        <w:t>s</w:t>
-      </w:r>
-      <w:r>
-        <w:t>áctica</w:t>
-      </w:r>
-      <w:proofErr w:type="spellEnd"/>
+      <w:r>
+        <w:t>práctica</w:t>
+      </w:r>
       <w:r>
         <w:t>.</w:t>
       </w:r>
@@ -2126,7 +2291,775 @@
         <w:t>Una vez realizado el entrenamiento y obtenidos resultados satisfactorios, el proceso finaliza, permitiendo al usuario ejecutar pruebas de confusión y detección. Además, si los resultados cumplen las expectativas, se brinda la opción de guardar el modelo en la carpeta principal, para posteriormente poder utilizarlo en detecciones en tiempo real.</w:t>
       </w:r>
     </w:p>
+    <w:p>
+      <w:r>
+        <w:t>Cuando ejecutamos el proceso de training en nuestra consola y los logs vamos a ver un output, el cual nos permite revisar y monitorear en tiempo real el proceso y los resultados del entrenamiento</w:t>
+      </w:r>
+    </w:p>
+    <w:p>
+      <w:r>
+        <w:drawing>
+          <wp:inline distT="0" distB="0" distL="0" distR="0" wp14:anchorId="493B1E58" wp14:editId="7C07F25A">
+            <wp:extent cx="5400040" cy="743585"/>
+            <wp:effectExtent l="0" t="0" r="0" b="0"/>
+            <wp:docPr id="314625708" name="Picture 1" descr="A screen shot of a computer&#10;&#10;AI-generated content may be incorrect."/>
+            <wp:cNvGraphicFramePr>
+              <a:graphicFrameLocks xmlns:a="http://schemas.openxmlformats.org/drawingml/2006/main" noChangeAspect="1"/>
+            </wp:cNvGraphicFramePr>
+            <a:graphic xmlns:a="http://schemas.openxmlformats.org/drawingml/2006/main">
+              <a:graphicData uri="http://schemas.openxmlformats.org/drawingml/2006/picture">
+                <pic:pic xmlns:pic="http://schemas.openxmlformats.org/drawingml/2006/picture">
+                  <pic:nvPicPr>
+                    <pic:cNvPr id="314625708" name="Picture 1" descr="A screen shot of a computer&#10;&#10;AI-generated content may be incorrect."/>
+                    <pic:cNvPicPr/>
+                  </pic:nvPicPr>
+                  <pic:blipFill>
+                    <a:blip r:embed="rId10"/>
+                    <a:stretch>
+                      <a:fillRect/>
+                    </a:stretch>
+                  </pic:blipFill>
+                  <pic:spPr>
+                    <a:xfrm>
+                      <a:off x="0" y="0"/>
+                      <a:ext cx="5400040" cy="743585"/>
+                    </a:xfrm>
+                    <a:prstGeom prst="rect">
+                      <a:avLst/>
+                    </a:prstGeom>
+                  </pic:spPr>
+                </pic:pic>
+              </a:graphicData>
+            </a:graphic>
+          </wp:inline>
+        </w:drawing>
+      </w:r>
+      <w:r>
+        <w:br/>
+      </w:r>
+    </w:p>
+    <w:p>
+      <w:r>
+        <w:t>Monitorear estas salidas es importante, ya que nos permiten darnos cuenta de cómo avanza el aprendizaje y, además, nos ayudan a detener el proceso para evitar malgastar tiempo. Actualmente, con la cantidad de datos y redes neuronales con las que trabaja este modelo, los resultados del entrenamiento rondan entre el 10 % y el 20 %, mientras que la precisión (</w:t>
+      </w:r>
+      <w:proofErr w:type="spellStart"/>
+      <w:r>
+        <w:rPr>
+          <w:i/>
+          <w:iCs/>
+        </w:rPr>
+        <w:t>accuracy</w:t>
+      </w:r>
+      <w:proofErr w:type="spellEnd"/>
+      <w:r>
+        <w:t>) del modelo se mantiene por encima del 90 %. A continuación, lo vemos en detalle.</w:t>
+      </w:r>
+      <w:r>
+        <w:lastRenderedPageBreak/>
+        <w:drawing>
+          <wp:inline distT="0" distB="0" distL="0" distR="0" wp14:anchorId="57E96579" wp14:editId="2FE6B9AF">
+            <wp:extent cx="5400040" cy="2040255"/>
+            <wp:effectExtent l="0" t="0" r="0" b="0"/>
+            <wp:docPr id="724796032" name="Picture 1" descr="A screenshot of a computer program&#10;&#10;AI-generated content may be incorrect."/>
+            <wp:cNvGraphicFramePr>
+              <a:graphicFrameLocks xmlns:a="http://schemas.openxmlformats.org/drawingml/2006/main" noChangeAspect="1"/>
+            </wp:cNvGraphicFramePr>
+            <a:graphic xmlns:a="http://schemas.openxmlformats.org/drawingml/2006/main">
+              <a:graphicData uri="http://schemas.openxmlformats.org/drawingml/2006/picture">
+                <pic:pic xmlns:pic="http://schemas.openxmlformats.org/drawingml/2006/picture">
+                  <pic:nvPicPr>
+                    <pic:cNvPr id="724796032" name="Picture 1" descr="A screenshot of a computer program&#10;&#10;AI-generated content may be incorrect."/>
+                    <pic:cNvPicPr/>
+                  </pic:nvPicPr>
+                  <pic:blipFill>
+                    <a:blip r:embed="rId11"/>
+                    <a:stretch>
+                      <a:fillRect/>
+                    </a:stretch>
+                  </pic:blipFill>
+                  <pic:spPr>
+                    <a:xfrm>
+                      <a:off x="0" y="0"/>
+                      <a:ext cx="5400040" cy="2040255"/>
+                    </a:xfrm>
+                    <a:prstGeom prst="rect">
+                      <a:avLst/>
+                    </a:prstGeom>
+                  </pic:spPr>
+                </pic:pic>
+              </a:graphicData>
+            </a:graphic>
+          </wp:inline>
+        </w:drawing>
+      </w:r>
+      <w:r>
+        <w:br/>
+      </w:r>
+    </w:p>
+    <w:p>
+      <w:r>
+        <w:t xml:space="preserve">Por lo menos en teoría, ahora que estamos dentro de la clase </w:t>
+      </w:r>
+      <w:r>
+        <w:rPr>
+          <w:i/>
+          <w:iCs/>
+        </w:rPr>
+        <w:t>training LSTM</w:t>
+      </w:r>
+      <w:r>
+        <w:t>, podemos hacer pruebas de comparación y de confusión para tener un punto de referencia (</w:t>
+      </w:r>
+      <w:proofErr w:type="spellStart"/>
+      <w:r>
+        <w:rPr>
+          <w:i/>
+          <w:iCs/>
+        </w:rPr>
+        <w:t>benchmark</w:t>
+      </w:r>
+      <w:proofErr w:type="spellEnd"/>
+      <w:r>
+        <w:t>) sobre nuestros resultados.</w:t>
+      </w:r>
+      <w:r>
+        <w:br/>
+        <w:t>Un ejemplo se muestra a continuación:</w:t>
+      </w:r>
+    </w:p>
+    <w:p>
+      <w:r>
+        <w:drawing>
+          <wp:inline distT="0" distB="0" distL="0" distR="0" wp14:anchorId="416E498A" wp14:editId="3F07FA3D">
+            <wp:extent cx="3305636" cy="5239481"/>
+            <wp:effectExtent l="0" t="0" r="9525" b="0"/>
+            <wp:docPr id="1406431360" name="Picture 1" descr="A screenshot of a computer&#10;&#10;AI-generated content may be incorrect."/>
+            <wp:cNvGraphicFramePr>
+              <a:graphicFrameLocks xmlns:a="http://schemas.openxmlformats.org/drawingml/2006/main" noChangeAspect="1"/>
+            </wp:cNvGraphicFramePr>
+            <a:graphic xmlns:a="http://schemas.openxmlformats.org/drawingml/2006/main">
+              <a:graphicData uri="http://schemas.openxmlformats.org/drawingml/2006/picture">
+                <pic:pic xmlns:pic="http://schemas.openxmlformats.org/drawingml/2006/picture">
+                  <pic:nvPicPr>
+                    <pic:cNvPr id="1406431360" name="Picture 1" descr="A screenshot of a computer&#10;&#10;AI-generated content may be incorrect."/>
+                    <pic:cNvPicPr/>
+                  </pic:nvPicPr>
+                  <pic:blipFill>
+                    <a:blip r:embed="rId12"/>
+                    <a:stretch>
+                      <a:fillRect/>
+                    </a:stretch>
+                  </pic:blipFill>
+                  <pic:spPr>
+                    <a:xfrm>
+                      <a:off x="0" y="0"/>
+                      <a:ext cx="3305636" cy="5239481"/>
+                    </a:xfrm>
+                    <a:prstGeom prst="rect">
+                      <a:avLst/>
+                    </a:prstGeom>
+                  </pic:spPr>
+                </pic:pic>
+              </a:graphicData>
+            </a:graphic>
+          </wp:inline>
+        </w:drawing>
+      </w:r>
+    </w:p>
+    <w:p>
+      <w:r>
+        <w:lastRenderedPageBreak/>
+        <w:t xml:space="preserve">Aparte de una prueba de comparación como la anterior, que se encarga de brindar datos reales de las acciones y compararlos con el resultado del modelo, también contamos con pruebas de confusión, las cuales nos permiten obtener un </w:t>
+      </w:r>
+      <w:proofErr w:type="spellStart"/>
+      <w:r>
+        <w:rPr>
+          <w:i/>
+          <w:iCs/>
+        </w:rPr>
+        <w:t>benchmark</w:t>
+      </w:r>
+      <w:proofErr w:type="spellEnd"/>
+      <w:r>
+        <w:t xml:space="preserve"> o una mejor idea del rendimiento (</w:t>
+      </w:r>
+      <w:r>
+        <w:rPr>
+          <w:i/>
+          <w:iCs/>
+        </w:rPr>
+        <w:t>performance</w:t>
+      </w:r>
+      <w:r>
+        <w:t>) del modelo. A continuación, se muestra un ejemplo:</w:t>
+      </w:r>
+    </w:p>
+    <w:p>
+      <w:r>
+        <w:br/>
+      </w:r>
+      <w:r>
+        <w:drawing>
+          <wp:inline distT="0" distB="0" distL="0" distR="0" wp14:anchorId="3017DE76" wp14:editId="1EBE28B7">
+            <wp:extent cx="4734586" cy="5239481"/>
+            <wp:effectExtent l="0" t="0" r="8890" b="0"/>
+            <wp:docPr id="1666383768" name="Picture 1" descr="A screenshot of a computer program&#10;&#10;AI-generated content may be incorrect."/>
+            <wp:cNvGraphicFramePr>
+              <a:graphicFrameLocks xmlns:a="http://schemas.openxmlformats.org/drawingml/2006/main" noChangeAspect="1"/>
+            </wp:cNvGraphicFramePr>
+            <a:graphic xmlns:a="http://schemas.openxmlformats.org/drawingml/2006/main">
+              <a:graphicData uri="http://schemas.openxmlformats.org/drawingml/2006/picture">
+                <pic:pic xmlns:pic="http://schemas.openxmlformats.org/drawingml/2006/picture">
+                  <pic:nvPicPr>
+                    <pic:cNvPr id="1666383768" name="Picture 1" descr="A screenshot of a computer program&#10;&#10;AI-generated content may be incorrect."/>
+                    <pic:cNvPicPr/>
+                  </pic:nvPicPr>
+                  <pic:blipFill>
+                    <a:blip r:embed="rId13"/>
+                    <a:stretch>
+                      <a:fillRect/>
+                    </a:stretch>
+                  </pic:blipFill>
+                  <pic:spPr>
+                    <a:xfrm>
+                      <a:off x="0" y="0"/>
+                      <a:ext cx="4734586" cy="5239481"/>
+                    </a:xfrm>
+                    <a:prstGeom prst="rect">
+                      <a:avLst/>
+                    </a:prstGeom>
+                  </pic:spPr>
+                </pic:pic>
+              </a:graphicData>
+            </a:graphic>
+          </wp:inline>
+        </w:drawing>
+      </w:r>
+      <w:r>
+        <w:br/>
+      </w:r>
+      <w:r>
+        <w:t>Cada bloque, o cada matriz de 2×2 que vemos en la imagen, representa una de las acciones de nuestro modelo. Dentro de estas matrices tenemos valores que indican lo siguiente: para el índice 00, los verdaderos negativos; 01, falsos positivos; 10, falsos negativos; y 11, verdaderos positivos. En la siguiente imagen hay una representación gráfica de esto para una mejor comprensión:</w:t>
+      </w:r>
+    </w:p>
+    <w:p>
+      <w:r>
+        <w:lastRenderedPageBreak/>
+        <w:drawing>
+          <wp:inline distT="0" distB="0" distL="0" distR="0" wp14:anchorId="002CB1C7" wp14:editId="5063A941">
+            <wp:extent cx="3408218" cy="1425568"/>
+            <wp:effectExtent l="0" t="0" r="1905" b="3810"/>
+            <wp:docPr id="1791809831" name="Picture 1" descr="A red line and black text&#10;&#10;AI-generated content may be incorrect."/>
+            <wp:cNvGraphicFramePr>
+              <a:graphicFrameLocks xmlns:a="http://schemas.openxmlformats.org/drawingml/2006/main" noChangeAspect="1"/>
+            </wp:cNvGraphicFramePr>
+            <a:graphic xmlns:a="http://schemas.openxmlformats.org/drawingml/2006/main">
+              <a:graphicData uri="http://schemas.openxmlformats.org/drawingml/2006/picture">
+                <pic:pic xmlns:pic="http://schemas.openxmlformats.org/drawingml/2006/picture">
+                  <pic:nvPicPr>
+                    <pic:cNvPr id="1791809831" name="Picture 1" descr="A red line and black text&#10;&#10;AI-generated content may be incorrect."/>
+                    <pic:cNvPicPr/>
+                  </pic:nvPicPr>
+                  <pic:blipFill>
+                    <a:blip r:embed="rId14"/>
+                    <a:stretch>
+                      <a:fillRect/>
+                    </a:stretch>
+                  </pic:blipFill>
+                  <pic:spPr>
+                    <a:xfrm>
+                      <a:off x="0" y="0"/>
+                      <a:ext cx="3415080" cy="1428438"/>
+                    </a:xfrm>
+                    <a:prstGeom prst="rect">
+                      <a:avLst/>
+                    </a:prstGeom>
+                  </pic:spPr>
+                </pic:pic>
+              </a:graphicData>
+            </a:graphic>
+          </wp:inline>
+        </w:drawing>
+      </w:r>
+      <w:r>
+        <w:br/>
+      </w:r>
+      <w:r>
+        <w:br/>
+      </w:r>
+      <w:r>
+        <w:rPr>
+          <w:b/>
+          <w:bCs/>
+        </w:rPr>
+        <w:t>Desglose y explicación:</w:t>
+      </w:r>
+    </w:p>
+    <w:p>
+      <w:pPr>
+        <w:numPr>
+          <w:ilvl w:val="0"/>
+          <w:numId w:val="3"/>
+        </w:numPr>
+      </w:pPr>
+      <w:r>
+        <w:rPr>
+          <w:b/>
+          <w:bCs/>
+        </w:rPr>
+        <w:t>VN:</w:t>
+      </w:r>
+      <w:r>
+        <w:t xml:space="preserve"> Verdadero negativo</w:t>
+      </w:r>
+    </w:p>
+    <w:p>
+      <w:pPr>
+        <w:numPr>
+          <w:ilvl w:val="0"/>
+          <w:numId w:val="3"/>
+        </w:numPr>
+      </w:pPr>
+      <w:r>
+        <w:rPr>
+          <w:b/>
+          <w:bCs/>
+        </w:rPr>
+        <w:t>FN:</w:t>
+      </w:r>
+      <w:r>
+        <w:t xml:space="preserve"> Falso negativo</w:t>
+      </w:r>
+    </w:p>
+    <w:p>
+      <w:pPr>
+        <w:numPr>
+          <w:ilvl w:val="0"/>
+          <w:numId w:val="3"/>
+        </w:numPr>
+      </w:pPr>
+      <w:r>
+        <w:rPr>
+          <w:b/>
+          <w:bCs/>
+        </w:rPr>
+        <w:t>FP:</w:t>
+      </w:r>
+      <w:r>
+        <w:t xml:space="preserve"> Falso positivo</w:t>
+      </w:r>
+    </w:p>
+    <w:p>
+      <w:pPr>
+        <w:numPr>
+          <w:ilvl w:val="0"/>
+          <w:numId w:val="3"/>
+        </w:numPr>
+      </w:pPr>
+      <w:r>
+        <w:rPr>
+          <w:b/>
+          <w:bCs/>
+        </w:rPr>
+        <w:t>VP:</w:t>
+      </w:r>
+      <w:r>
+        <w:t xml:space="preserve"> Verdadero positivo</w:t>
+      </w:r>
+    </w:p>
+    <w:p>
+      <w:r>
+        <w:t>Basándonos en la información de la imagen 8, tomamos los datos de la primera matriz que vemos. Según ello, la forma de interpretarlo sería que tuvimos 135 verdaderos negativos y 0 falsos positivos. Esto significa que, cuando el modelo encuentra acciones que no corresponden a la acción en sí, no las detecta como dicha acción.</w:t>
+      </w:r>
+    </w:p>
+    <w:p>
+      <w:r>
+        <w:t>Ahora, con los datos de la fila 2, vemos que se detectó una vez un falso negativo y 14 verdaderos positivos. Esto nos indica que, solo una vez el modelo la clasificó incorrectamente como negativa.</w:t>
+      </w:r>
+    </w:p>
+    <w:p>
+      <w:r>
+        <w:br w:type="page"/>
+      </w:r>
+    </w:p>
+    <w:p>
+      <w:proofErr w:type="spellStart"/>
+      <w:r>
+        <w:lastRenderedPageBreak/>
+        <w:t>Utilities</w:t>
+      </w:r>
+      <w:proofErr w:type="spellEnd"/>
+      <w:r>
+        <w:t>:</w:t>
+      </w:r>
+      <w:r>
+        <w:br/>
+      </w:r>
+      <w:r>
+        <w:br/>
+      </w:r>
+      <w:r>
+        <w:t>Esta clase no es la principal de entrenamiento, pero sus métodos nos ayudan a manejar rutas de videos, transformaciones y aumentos de datos. Todos sus métodos son estáticos, lo que significa que podemos usarlos sin necesidad de crear una instancia de la clase.</w:t>
+      </w:r>
+    </w:p>
+    <w:p>
+      <w:r>
+        <w:t xml:space="preserve">El primer método estático es </w:t>
+      </w:r>
+      <w:proofErr w:type="spellStart"/>
+      <w:r>
+        <w:t>get_video_paths</w:t>
+      </w:r>
+      <w:proofErr w:type="spellEnd"/>
+      <w:r>
+        <w:t>. Su función es sencilla: nos devuelve una lista con todas las rutas de los videos dentro de un directorio específico. Por defecto, busca archivos con extensiones .mp4, .</w:t>
+      </w:r>
+      <w:proofErr w:type="spellStart"/>
+      <w:r>
+        <w:t>avi</w:t>
+      </w:r>
+      <w:proofErr w:type="spellEnd"/>
+      <w:r>
+        <w:t xml:space="preserve"> o .</w:t>
+      </w:r>
+      <w:proofErr w:type="spellStart"/>
+      <w:r>
+        <w:t>mov</w:t>
+      </w:r>
+      <w:proofErr w:type="spellEnd"/>
+      <w:r>
+        <w:t>. Por ejemplo, si tenemos una carpeta con 10 videos, este método nos devolverá una lista de 10 rutas, cada una apuntando a un archivo de video.</w:t>
+      </w:r>
+    </w:p>
+    <w:p>
+      <w:r>
+        <w:t xml:space="preserve">El siguiente método, </w:t>
+      </w:r>
+      <w:proofErr w:type="spellStart"/>
+      <w:r>
+        <w:t>get_video_by_action</w:t>
+      </w:r>
+      <w:proofErr w:type="spellEnd"/>
+      <w:r>
+        <w:t xml:space="preserve">, es un poco más avanzado. Aquí lo que hacemos es organizar nuestros videos por acciones. Primero, recorremos todas las carpetas dentro del directorio principal. Cada carpeta se asume que representa una acción diferente. Luego, buscamos los videos dentro de cada carpeta y los guardamos en un diccionario. La clave del diccionario es el nombre de la acción en mayúsculas y el valor es una lista con las rutas de los videos correspondientes. Esto nos permite, por ejemplo, acceder fácilmente a todos los videos de la acción "SALTO" con </w:t>
+      </w:r>
+      <w:proofErr w:type="spellStart"/>
+      <w:r>
+        <w:t>video_dict</w:t>
+      </w:r>
+      <w:proofErr w:type="spellEnd"/>
+      <w:r>
+        <w:t>['SALTO'].</w:t>
+      </w:r>
+    </w:p>
+    <w:p>
+      <w:r>
+        <w:t xml:space="preserve">El método </w:t>
+      </w:r>
+      <w:proofErr w:type="spellStart"/>
+      <w:r>
+        <w:t>flip_horizontal</w:t>
+      </w:r>
+      <w:proofErr w:type="spellEnd"/>
+      <w:r>
+        <w:t xml:space="preserve"> es muy simple: recibe un </w:t>
+      </w:r>
+      <w:proofErr w:type="spellStart"/>
+      <w:r>
+        <w:t>frame</w:t>
+      </w:r>
+      <w:proofErr w:type="spellEnd"/>
+      <w:r>
+        <w:t xml:space="preserve"> de video y lo devuelve volteado horizontalmente. Esto es útil cuando queremos aumentar nuestro </w:t>
+      </w:r>
+      <w:proofErr w:type="spellStart"/>
+      <w:r>
+        <w:t>dataset</w:t>
+      </w:r>
+      <w:proofErr w:type="spellEnd"/>
+      <w:r>
+        <w:t xml:space="preserve"> simulando que la acción ocurre de manera inversa.</w:t>
+      </w:r>
+    </w:p>
+    <w:p>
+      <w:r>
+        <w:t xml:space="preserve">El método </w:t>
+      </w:r>
+      <w:proofErr w:type="spellStart"/>
+      <w:r>
+        <w:t>random_augmentation</w:t>
+      </w:r>
+      <w:proofErr w:type="spellEnd"/>
+      <w:r>
+        <w:t xml:space="preserve"> se encarga de aplicar transformaciones aleatorias a un </w:t>
+      </w:r>
+      <w:proofErr w:type="spellStart"/>
+      <w:r>
+        <w:t>frame</w:t>
+      </w:r>
+      <w:proofErr w:type="spellEnd"/>
+      <w:r>
+        <w:t>. Primero, elige aleatoriamente entre las opciones '</w:t>
+      </w:r>
+      <w:proofErr w:type="spellStart"/>
+      <w:r>
+        <w:t>brightness</w:t>
+      </w:r>
+      <w:proofErr w:type="spellEnd"/>
+      <w:r>
+        <w:t>' y '</w:t>
+      </w:r>
+      <w:proofErr w:type="spellStart"/>
+      <w:r>
+        <w:t>none</w:t>
+      </w:r>
+      <w:proofErr w:type="spellEnd"/>
+      <w:r>
+        <w:t>'. Si la opción es '</w:t>
+      </w:r>
+      <w:proofErr w:type="spellStart"/>
+      <w:r>
+        <w:t>brightness</w:t>
+      </w:r>
+      <w:proofErr w:type="spellEnd"/>
+      <w:r>
+        <w:t xml:space="preserve">', ajusta el brillo del </w:t>
+      </w:r>
+      <w:proofErr w:type="spellStart"/>
+      <w:r>
+        <w:t>frame</w:t>
+      </w:r>
+      <w:proofErr w:type="spellEnd"/>
+      <w:r>
+        <w:t xml:space="preserve"> sumando o restando un valor aleatorio al canal de brillo en el espacio HSV. Si es '</w:t>
+      </w:r>
+      <w:proofErr w:type="spellStart"/>
+      <w:r>
+        <w:t>none</w:t>
+      </w:r>
+      <w:proofErr w:type="spellEnd"/>
+      <w:r>
+        <w:t xml:space="preserve">', simplemente devuelve el </w:t>
+      </w:r>
+      <w:proofErr w:type="spellStart"/>
+      <w:r>
+        <w:t>frame</w:t>
+      </w:r>
+      <w:proofErr w:type="spellEnd"/>
+      <w:r>
+        <w:t xml:space="preserve"> tal cual. Esto nos ayuda a aumentar la variedad de datos para que el modelo no se vuelva demasiado dependiente de un solo tipo de imagen.</w:t>
+      </w:r>
+    </w:p>
+    <w:p>
+      <w:r>
+        <w:t xml:space="preserve">Finalmente, el método </w:t>
+      </w:r>
+      <w:proofErr w:type="spellStart"/>
+      <w:r>
+        <w:t>setup_logging</w:t>
+      </w:r>
+      <w:proofErr w:type="spellEnd"/>
+      <w:r>
+        <w:t xml:space="preserve"> configura un sistema de logs para registrar la información del proceso. Se puede especificar un archivo de log, por defecto app.log. Define el nivel de log, en este caso INFO, y el formato del mensaje, incluyendo la fecha, el nivel de severidad y el mensaje. Esto nos permite monitorear de manera más organizada lo que está ocurriendo durante la ejecución del proyecto.</w:t>
+      </w:r>
+    </w:p>
     <w:p/>
+    <w:p/>
+    <w:p/>
+    <w:p>
+      <w:r>
+        <w:br w:type="page"/>
+      </w:r>
+    </w:p>
+    <w:p>
+      <w:r>
+        <w:lastRenderedPageBreak/>
+        <w:t>Detalles acerca del mantenimiento</w:t>
+      </w:r>
+    </w:p>
+    <w:p>
+      <w:r>
+        <w:t xml:space="preserve">Si somos más gráficos o estamos trabajando en un proyecto más grande, en el cual debemos presentar pruebas con datos o detalles más específicos, podemos usar una </w:t>
+      </w:r>
+      <w:proofErr w:type="spellStart"/>
+      <w:r>
+        <w:t>webapp</w:t>
+      </w:r>
+      <w:proofErr w:type="spellEnd"/>
+      <w:r>
+        <w:t xml:space="preserve"> local que habíamos mencionado anteriormente, llamada </w:t>
+      </w:r>
+      <w:proofErr w:type="spellStart"/>
+      <w:r>
+        <w:t>TensorBoard</w:t>
+      </w:r>
+      <w:proofErr w:type="spellEnd"/>
+      <w:r>
+        <w:t>. Esta se puede ejecutar usando el comando:</w:t>
+      </w:r>
+    </w:p>
+    <w:p>
+      <w:proofErr w:type="spellStart"/>
+      <w:r>
+        <w:t>tensorboard</w:t>
+      </w:r>
+      <w:proofErr w:type="spellEnd"/>
+      <w:r>
+        <w:t xml:space="preserve"> --</w:t>
+      </w:r>
+      <w:proofErr w:type="spellStart"/>
+      <w:r>
+        <w:t>logdir</w:t>
+      </w:r>
+      <w:proofErr w:type="spellEnd"/>
+      <w:r>
+        <w:t>=Logs</w:t>
+      </w:r>
+    </w:p>
+    <w:p>
+      <w:r>
+        <w:t>Después de --</w:t>
+      </w:r>
+      <w:proofErr w:type="spellStart"/>
+      <w:r>
+        <w:t>logdir</w:t>
+      </w:r>
+      <w:proofErr w:type="spellEnd"/>
+      <w:r>
+        <w:t xml:space="preserve">, debemos especificar la carpeta donde guardamos los logs de </w:t>
+      </w:r>
+      <w:proofErr w:type="spellStart"/>
+      <w:r>
+        <w:t>TensorFlow</w:t>
+      </w:r>
+      <w:proofErr w:type="spellEnd"/>
+      <w:r>
+        <w:t>. Por defecto, el proyecto los guarda en LETW/Logs o en la carpeta principal y luego dentro de Logs.</w:t>
+      </w:r>
+    </w:p>
+    <w:p>
+      <w:r>
+        <w:t>Cuando lo ejecutemos, veremos algo como esto:</w:t>
+      </w:r>
+    </w:p>
+    <w:p>
+      <w:r>
+        <w:drawing>
+          <wp:inline distT="0" distB="0" distL="0" distR="0" wp14:anchorId="378C9A5C" wp14:editId="457593D2">
+            <wp:extent cx="5400040" cy="416560"/>
+            <wp:effectExtent l="0" t="0" r="0" b="2540"/>
+            <wp:docPr id="209350305" name="Picture 1"/>
+            <wp:cNvGraphicFramePr>
+              <a:graphicFrameLocks xmlns:a="http://schemas.openxmlformats.org/drawingml/2006/main" noChangeAspect="1"/>
+            </wp:cNvGraphicFramePr>
+            <a:graphic xmlns:a="http://schemas.openxmlformats.org/drawingml/2006/main">
+              <a:graphicData uri="http://schemas.openxmlformats.org/drawingml/2006/picture">
+                <pic:pic xmlns:pic="http://schemas.openxmlformats.org/drawingml/2006/picture">
+                  <pic:nvPicPr>
+                    <pic:cNvPr id="209350305" name=""/>
+                    <pic:cNvPicPr/>
+                  </pic:nvPicPr>
+                  <pic:blipFill>
+                    <a:blip r:embed="rId15"/>
+                    <a:stretch>
+                      <a:fillRect/>
+                    </a:stretch>
+                  </pic:blipFill>
+                  <pic:spPr>
+                    <a:xfrm>
+                      <a:off x="0" y="0"/>
+                      <a:ext cx="5400040" cy="416560"/>
+                    </a:xfrm>
+                    <a:prstGeom prst="rect">
+                      <a:avLst/>
+                    </a:prstGeom>
+                  </pic:spPr>
+                </pic:pic>
+              </a:graphicData>
+            </a:graphic>
+          </wp:inline>
+        </w:drawing>
+      </w:r>
+      <w:r>
+        <w:t xml:space="preserve"> </w:t>
+      </w:r>
+      <w:r>
+        <w:t xml:space="preserve">Como se puede ver en la salida de la consola, esta nos da una dirección </w:t>
+      </w:r>
+      <w:r>
+        <w:rPr>
+          <w:i/>
+          <w:iCs/>
+        </w:rPr>
+        <w:t>localhost</w:t>
+      </w:r>
+      <w:r>
+        <w:t xml:space="preserve">. Podemos mantener presionada la tecla </w:t>
+      </w:r>
+      <w:proofErr w:type="spellStart"/>
+      <w:r>
+        <w:t>Ctrl</w:t>
+      </w:r>
+      <w:proofErr w:type="spellEnd"/>
+      <w:r>
+        <w:t xml:space="preserve"> y hacer clic izquierdo para abrirla, o bien copiar y pegar esa dirección en un navegador. Una vez ejecutado, podremos ver gráficas de los resultados y del comportamiento de nuestro modelo durante el entrenamiento, algo similar a la siguiente imagen:</w:t>
+      </w:r>
+      <w:r>
+        <w:br/>
+      </w:r>
+      <w:r>
+        <w:lastRenderedPageBreak/>
+        <w:drawing>
+          <wp:inline distT="0" distB="0" distL="0" distR="0" wp14:anchorId="5CFA286F" wp14:editId="50FC98B7">
+            <wp:extent cx="5400040" cy="4920615"/>
+            <wp:effectExtent l="0" t="0" r="0" b="0"/>
+            <wp:docPr id="823218049" name="Picture 1" descr="A screenshot of a graph&#10;&#10;AI-generated content may be incorrect."/>
+            <wp:cNvGraphicFramePr>
+              <a:graphicFrameLocks xmlns:a="http://schemas.openxmlformats.org/drawingml/2006/main" noChangeAspect="1"/>
+            </wp:cNvGraphicFramePr>
+            <a:graphic xmlns:a="http://schemas.openxmlformats.org/drawingml/2006/main">
+              <a:graphicData uri="http://schemas.openxmlformats.org/drawingml/2006/picture">
+                <pic:pic xmlns:pic="http://schemas.openxmlformats.org/drawingml/2006/picture">
+                  <pic:nvPicPr>
+                    <pic:cNvPr id="823218049" name="Picture 1" descr="A screenshot of a graph&#10;&#10;AI-generated content may be incorrect."/>
+                    <pic:cNvPicPr/>
+                  </pic:nvPicPr>
+                  <pic:blipFill>
+                    <a:blip r:embed="rId16"/>
+                    <a:stretch>
+                      <a:fillRect/>
+                    </a:stretch>
+                  </pic:blipFill>
+                  <pic:spPr>
+                    <a:xfrm>
+                      <a:off x="0" y="0"/>
+                      <a:ext cx="5400040" cy="4920615"/>
+                    </a:xfrm>
+                    <a:prstGeom prst="rect">
+                      <a:avLst/>
+                    </a:prstGeom>
+                  </pic:spPr>
+                </pic:pic>
+              </a:graphicData>
+            </a:graphic>
+          </wp:inline>
+        </w:drawing>
+      </w:r>
+      <w:r>
+        <w:br/>
+      </w:r>
+      <w:r>
+        <w:t xml:space="preserve">Es importante tomar en cuenta que dichas gráficas pueden verse distintas a las de ustedes. Esto se debe a la cantidad de veces que hemos ejecutado la lógica de entrenamiento. Mi recomendación es que, si queremos ver los resultados más claros, vayamos a la carpeta de los logs de </w:t>
+      </w:r>
+      <w:proofErr w:type="spellStart"/>
+      <w:r>
+        <w:t>TensorFlow</w:t>
+      </w:r>
+      <w:proofErr w:type="spellEnd"/>
+      <w:r>
+        <w:t xml:space="preserve"> y limpiemos los datos dentro de ella, para así poder tener una vista más clara.</w:t>
+      </w:r>
+    </w:p>
     <w:sectPr>
       <w:pgSz w:w="11906" w:h="16838"/>
       <w:pgMar w:top="1417" w:right="1701" w:bottom="1417" w:left="1701" w:header="720" w:footer="720" w:gutter="0"/>
@@ -2140,9 +3073,9 @@
 <file path=word/numbering.xml><?xml version="1.0" encoding="utf-8"?>
 <w:numbering xmlns:wpc="http://schemas.microsoft.com/office/word/2010/wordprocessingCanvas" xmlns:cx="http://schemas.microsoft.com/office/drawing/2014/chartex" xmlns:cx1="http://schemas.microsoft.com/office/drawing/2015/9/8/chartex" xmlns:cx2="http://schemas.microsoft.com/office/drawing/2015/10/21/chartex" xmlns:cx3="http://schemas.microsoft.com/office/drawing/2016/5/9/chartex" xmlns:cx4="http://schemas.microsoft.com/office/drawing/2016/5/10/chartex" xmlns:cx5="http://schemas.microsoft.com/office/drawing/2016/5/11/chartex" xmlns:cx6="http://schemas.microsoft.com/office/drawing/2016/5/12/chartex" xmlns:cx7="http://schemas.microsoft.com/office/drawing/2016/5/13/chartex" xmlns:cx8="http://schemas.microsoft.com/office/drawing/2016/5/14/chartex" xmlns:mc="http://schemas.openxmlformats.org/markup-compatibility/2006" xmlns:aink="http://schemas.microsoft.com/office/drawing/2016/ink" xmlns:am3d="http://schemas.microsoft.com/office/drawing/2017/model3d" xmlns:o="urn:schemas-microsoft-com:office:office" xmlns:oel="http://schemas.microsoft.com/office/2019/extlst" xmlns:r="http://schemas.openxmlformats.org/officeDocument/2006/relationships" xmlns:m="http://schemas.openxmlformats.org/officeDocument/2006/math" xmlns:v="urn:schemas-microsoft-com:vml" xmlns:wp14="http://schemas.microsoft.com/office/word/2010/wordprocessingDrawing" xmlns:wp="http://schemas.openxmlformats.org/drawingml/2006/wordprocessingDrawing" xmlns:w10="urn:schemas-microsoft-com:office:word" xmlns:w="http://schemas.openxmlformats.org/wordprocessingml/2006/main" xmlns:w14="http://schemas.microsoft.com/office/word/2010/wordml" xmlns:w15="http://schemas.microsoft.com/office/word/2012/wordml" xmlns:w16cex="http://schemas.microsoft.com/office/word/2018/wordml/cex" xmlns:w16cid="http://schemas.microsoft.com/office/word/2016/wordml/cid" xmlns:w16="http://schemas.microsoft.com/office/word/2018/wordml" xmlns:w16du="http://schemas.microsoft.com/office/word/2023/wordml/word16du" xmlns:w16sdtdh="http://schemas.microsoft.com/office/word/2020/wordml/sdtdatahash" xmlns:w16sdtfl="http://schemas.microsoft.com/office/word/2024/wordml/sdtformatlock" xmlns:w16se="http://schemas.microsoft.com/office/word/2015/wordml/symex" xmlns:wpg="http://schemas.microsoft.com/office/word/2010/wordprocessingGroup" xmlns:wpi="http://schemas.microsoft.com/office/word/2010/wordprocessingInk" xmlns:wne="http://schemas.microsoft.com/office/word/2006/wordml" xmlns:wps="http://schemas.microsoft.com/office/word/2010/wordprocessingShape" mc:Ignorable="w14 w15 w16se w16cid w16 w16cex w16sdtdh w16sdtfl w16du wp14">
   <w:abstractNum w:abstractNumId="0" w15:restartNumberingAfterBreak="0">
-    <w:nsid w:val="27163B3D"/>
+    <w:nsid w:val="024A0C61"/>
     <w:multiLevelType w:val="multilevel"/>
-    <w:tmpl w:val="878A4916"/>
+    <w:tmpl w:val="44106AF8"/>
     <w:lvl w:ilvl="0">
       <w:start w:val="1"/>
       <w:numFmt w:val="bullet"/>
@@ -2289,6 +3222,155 @@
     </w:lvl>
   </w:abstractNum>
   <w:abstractNum w:abstractNumId="1" w15:restartNumberingAfterBreak="0">
+    <w:nsid w:val="27163B3D"/>
+    <w:multiLevelType w:val="multilevel"/>
+    <w:tmpl w:val="878A4916"/>
+    <w:lvl w:ilvl="0">
+      <w:start w:val="1"/>
+      <w:numFmt w:val="bullet"/>
+      <w:lvlText w:val=""/>
+      <w:lvlJc w:val="left"/>
+      <w:pPr>
+        <w:tabs>
+          <w:tab w:val="num" w:pos="720"/>
+        </w:tabs>
+        <w:ind w:left="720" w:hanging="360"/>
+      </w:pPr>
+      <w:rPr>
+        <w:rFonts w:ascii="Symbol" w:hAnsi="Symbol" w:hint="default"/>
+        <w:sz w:val="20"/>
+      </w:rPr>
+    </w:lvl>
+    <w:lvl w:ilvl="1" w:tentative="1">
+      <w:start w:val="1"/>
+      <w:numFmt w:val="bullet"/>
+      <w:lvlText w:val="o"/>
+      <w:lvlJc w:val="left"/>
+      <w:pPr>
+        <w:tabs>
+          <w:tab w:val="num" w:pos="1440"/>
+        </w:tabs>
+        <w:ind w:left="1440" w:hanging="360"/>
+      </w:pPr>
+      <w:rPr>
+        <w:rFonts w:ascii="Courier New" w:hAnsi="Courier New" w:hint="default"/>
+        <w:sz w:val="20"/>
+      </w:rPr>
+    </w:lvl>
+    <w:lvl w:ilvl="2" w:tentative="1">
+      <w:start w:val="1"/>
+      <w:numFmt w:val="bullet"/>
+      <w:lvlText w:val=""/>
+      <w:lvlJc w:val="left"/>
+      <w:pPr>
+        <w:tabs>
+          <w:tab w:val="num" w:pos="2160"/>
+        </w:tabs>
+        <w:ind w:left="2160" w:hanging="360"/>
+      </w:pPr>
+      <w:rPr>
+        <w:rFonts w:ascii="Wingdings" w:hAnsi="Wingdings" w:hint="default"/>
+        <w:sz w:val="20"/>
+      </w:rPr>
+    </w:lvl>
+    <w:lvl w:ilvl="3" w:tentative="1">
+      <w:start w:val="1"/>
+      <w:numFmt w:val="bullet"/>
+      <w:lvlText w:val=""/>
+      <w:lvlJc w:val="left"/>
+      <w:pPr>
+        <w:tabs>
+          <w:tab w:val="num" w:pos="2880"/>
+        </w:tabs>
+        <w:ind w:left="2880" w:hanging="360"/>
+      </w:pPr>
+      <w:rPr>
+        <w:rFonts w:ascii="Wingdings" w:hAnsi="Wingdings" w:hint="default"/>
+        <w:sz w:val="20"/>
+      </w:rPr>
+    </w:lvl>
+    <w:lvl w:ilvl="4" w:tentative="1">
+      <w:start w:val="1"/>
+      <w:numFmt w:val="bullet"/>
+      <w:lvlText w:val=""/>
+      <w:lvlJc w:val="left"/>
+      <w:pPr>
+        <w:tabs>
+          <w:tab w:val="num" w:pos="3600"/>
+        </w:tabs>
+        <w:ind w:left="3600" w:hanging="360"/>
+      </w:pPr>
+      <w:rPr>
+        <w:rFonts w:ascii="Wingdings" w:hAnsi="Wingdings" w:hint="default"/>
+        <w:sz w:val="20"/>
+      </w:rPr>
+    </w:lvl>
+    <w:lvl w:ilvl="5" w:tentative="1">
+      <w:start w:val="1"/>
+      <w:numFmt w:val="bullet"/>
+      <w:lvlText w:val=""/>
+      <w:lvlJc w:val="left"/>
+      <w:pPr>
+        <w:tabs>
+          <w:tab w:val="num" w:pos="4320"/>
+        </w:tabs>
+        <w:ind w:left="4320" w:hanging="360"/>
+      </w:pPr>
+      <w:rPr>
+        <w:rFonts w:ascii="Wingdings" w:hAnsi="Wingdings" w:hint="default"/>
+        <w:sz w:val="20"/>
+      </w:rPr>
+    </w:lvl>
+    <w:lvl w:ilvl="6" w:tentative="1">
+      <w:start w:val="1"/>
+      <w:numFmt w:val="bullet"/>
+      <w:lvlText w:val=""/>
+      <w:lvlJc w:val="left"/>
+      <w:pPr>
+        <w:tabs>
+          <w:tab w:val="num" w:pos="5040"/>
+        </w:tabs>
+        <w:ind w:left="5040" w:hanging="360"/>
+      </w:pPr>
+      <w:rPr>
+        <w:rFonts w:ascii="Wingdings" w:hAnsi="Wingdings" w:hint="default"/>
+        <w:sz w:val="20"/>
+      </w:rPr>
+    </w:lvl>
+    <w:lvl w:ilvl="7" w:tentative="1">
+      <w:start w:val="1"/>
+      <w:numFmt w:val="bullet"/>
+      <w:lvlText w:val=""/>
+      <w:lvlJc w:val="left"/>
+      <w:pPr>
+        <w:tabs>
+          <w:tab w:val="num" w:pos="5760"/>
+        </w:tabs>
+        <w:ind w:left="5760" w:hanging="360"/>
+      </w:pPr>
+      <w:rPr>
+        <w:rFonts w:ascii="Wingdings" w:hAnsi="Wingdings" w:hint="default"/>
+        <w:sz w:val="20"/>
+      </w:rPr>
+    </w:lvl>
+    <w:lvl w:ilvl="8" w:tentative="1">
+      <w:start w:val="1"/>
+      <w:numFmt w:val="bullet"/>
+      <w:lvlText w:val=""/>
+      <w:lvlJc w:val="left"/>
+      <w:pPr>
+        <w:tabs>
+          <w:tab w:val="num" w:pos="6480"/>
+        </w:tabs>
+        <w:ind w:left="6480" w:hanging="360"/>
+      </w:pPr>
+      <w:rPr>
+        <w:rFonts w:ascii="Wingdings" w:hAnsi="Wingdings" w:hint="default"/>
+        <w:sz w:val="20"/>
+      </w:rPr>
+    </w:lvl>
+  </w:abstractNum>
+  <w:abstractNum w:abstractNumId="2" w15:restartNumberingAfterBreak="0">
     <w:nsid w:val="73C114C3"/>
     <w:multiLevelType w:val="multilevel"/>
     <w:tmpl w:val="674E7404"/>
@@ -2438,10 +3520,13 @@
     </w:lvl>
   </w:abstractNum>
   <w:num w:numId="1" w16cid:durableId="589393906">
-    <w:abstractNumId w:val="0"/>
+    <w:abstractNumId w:val="1"/>
   </w:num>
   <w:num w:numId="2" w16cid:durableId="337268719">
-    <w:abstractNumId w:val="1"/>
+    <w:abstractNumId w:val="2"/>
+  </w:num>
+  <w:num w:numId="3" w16cid:durableId="37358178">
+    <w:abstractNumId w:val="0"/>
   </w:num>
 </w:numbering>
 </file>

</xml_diff>